<commit_message>
Small update to LA1 activity
</commit_message>
<xml_diff>
--- a/docs/materials/04-LanguageAbstractions/LA1-A-TranslationInterpretation.docx
+++ b/docs/materials/04-LanguageAbstractions/LA1-A-TranslationInterpretation.docx
@@ -4257,31 +4257,7 @@
           <w:i/>
           <w:iCs/>
         </w:rPr>
-        <w:t>Just-In-Time (</w:t>
-      </w:r>
-      <w:r>
-        <w:rPr>
-          <w:rFonts w:asciiTheme="minorHAnsi" w:hAnsiTheme="minorHAnsi" w:cstheme="minorHAnsi"/>
-          <w:i/>
-          <w:iCs/>
-        </w:rPr>
-        <w:t>JIT</w:t>
-      </w:r>
-      <w:r>
-        <w:rPr>
-          <w:rFonts w:asciiTheme="minorHAnsi" w:hAnsiTheme="minorHAnsi" w:cstheme="minorHAnsi"/>
-          <w:i/>
-          <w:iCs/>
-        </w:rPr>
-        <w:t>)</w:t>
-      </w:r>
-      <w:r>
-        <w:rPr>
-          <w:rFonts w:asciiTheme="minorHAnsi" w:hAnsiTheme="minorHAnsi" w:cstheme="minorHAnsi"/>
-          <w:i/>
-          <w:iCs/>
-        </w:rPr>
-        <w:t xml:space="preserve"> compilation</w:t>
+        <w:t>Just-In-Time (JIT) compilation</w:t>
       </w:r>
       <w:r>
         <w:rPr>
@@ -4311,13 +4287,7 @@
         <w:rPr>
           <w:rFonts w:asciiTheme="minorHAnsi" w:hAnsiTheme="minorHAnsi" w:cstheme="minorHAnsi"/>
         </w:rPr>
-        <w:t>the performance improvements obtained by virtual machines that use JIT compilation</w:t>
-      </w:r>
-      <w:r>
-        <w:rPr>
-          <w:rFonts w:asciiTheme="minorHAnsi" w:hAnsiTheme="minorHAnsi" w:cstheme="minorHAnsi"/>
-        </w:rPr>
-        <w:t xml:space="preserve"> </w:t>
+        <w:t xml:space="preserve">the performance improvements obtained by virtual machines that use JIT compilation </w:t>
       </w:r>
       <w:r>
         <w:rPr>
@@ -4665,7 +4635,7 @@
           <w:rFonts w:cstheme="minorHAnsi"/>
         </w:rPr>
       </w:pPr>
-      <w:hyperlink r:id="rId11" w:history="1">
+      <w:hyperlink r:id="rId11" w:anchor="install-docker-desktop-on-windows" w:history="1">
         <w:r>
           <w:rPr>
             <w:rStyle w:val="Hyperlink"/>
@@ -5124,6 +5094,7 @@
       <w:r>
         <w:rPr>
           <w:rFonts w:asciiTheme="minorHAnsi" w:hAnsiTheme="minorHAnsi" w:cstheme="minorHAnsi"/>
+          <w:noProof/>
         </w:rPr>
         <w:drawing>
           <wp:inline distT="0" distB="0" distL="0" distR="0" wp14:anchorId="097F6C09" wp14:editId="51884EA1">
@@ -5190,6 +5161,7 @@
       <w:r>
         <w:rPr>
           <w:rFonts w:asciiTheme="minorHAnsi" w:hAnsiTheme="minorHAnsi" w:cstheme="minorHAnsi"/>
+          <w:noProof/>
         </w:rPr>
         <w:drawing>
           <wp:inline distT="0" distB="0" distL="0" distR="0" wp14:anchorId="3D374DB4" wp14:editId="0DACBFA5">
@@ -5248,6 +5220,7 @@
       <w:r>
         <w:rPr>
           <w:rFonts w:asciiTheme="minorHAnsi" w:hAnsiTheme="minorHAnsi" w:cstheme="minorHAnsi"/>
+          <w:noProof/>
         </w:rPr>
         <w:drawing>
           <wp:inline distT="0" distB="0" distL="0" distR="0" wp14:anchorId="039DDCB0" wp14:editId="7B315B49">
@@ -5348,6 +5321,7 @@
       <w:r>
         <w:rPr>
           <w:rFonts w:asciiTheme="minorHAnsi" w:hAnsiTheme="minorHAnsi" w:cstheme="minorHAnsi"/>
+          <w:noProof/>
         </w:rPr>
         <w:drawing>
           <wp:inline distT="0" distB="0" distL="0" distR="0" wp14:anchorId="17990037" wp14:editId="2B313BFB">
@@ -5416,6 +5390,7 @@
       <w:r>
         <w:rPr>
           <w:rFonts w:asciiTheme="minorHAnsi" w:hAnsiTheme="minorHAnsi" w:cstheme="minorHAnsi"/>
+          <w:noProof/>
         </w:rPr>
         <w:lastRenderedPageBreak/>
         <w:drawing>
@@ -5485,26 +5460,6 @@
       <w:pPr>
         <w:rPr>
           <w:rFonts w:asciiTheme="minorHAnsi" w:hAnsiTheme="minorHAnsi" w:cstheme="minorHAnsi"/>
-        </w:rPr>
-      </w:pPr>
-    </w:p>
-    <w:p>
-      <w:pPr>
-        <w:rPr>
-          <w:rFonts w:asciiTheme="minorHAnsi" w:hAnsiTheme="minorHAnsi" w:cstheme="minorHAnsi"/>
-        </w:rPr>
-      </w:pPr>
-      <w:r>
-        <w:rPr>
-          <w:rFonts w:asciiTheme="minorHAnsi" w:hAnsiTheme="minorHAnsi" w:cstheme="minorHAnsi"/>
-        </w:rPr>
-        <w:t>17. When the terminal window opens, enter the command machine and press Enter or Return. The machine simulator should open in a window.  Paste a screenshot of that machine emulator window here to show that you have been able to run it.</w:t>
-      </w:r>
-    </w:p>
-    <w:p>
-      <w:pPr>
-        <w:rPr>
-          <w:rFonts w:asciiTheme="minorHAnsi" w:hAnsiTheme="minorHAnsi" w:cstheme="minorHAnsi"/>
           <w:b/>
           <w:bCs/>
           <w:u w:val="single"/>
@@ -5521,8 +5476,50 @@
         </w:pBdr>
         <w:rPr>
           <w:rFonts w:asciiTheme="minorHAnsi" w:hAnsiTheme="minorHAnsi" w:cstheme="minorHAnsi"/>
-        </w:rPr>
-      </w:pPr>
+          <w:i/>
+          <w:iCs/>
+        </w:rPr>
+      </w:pPr>
+      <w:r>
+        <w:rPr>
+          <w:rFonts w:asciiTheme="minorHAnsi" w:hAnsiTheme="minorHAnsi" w:cstheme="minorHAnsi"/>
+          <w:i/>
+          <w:iCs/>
+        </w:rPr>
+        <w:t>Nothing is required here, but you must have a Terminal window open.</w:t>
+      </w:r>
+    </w:p>
+    <w:p>
+      <w:pPr>
+        <w:rPr>
+          <w:rFonts w:asciiTheme="minorHAnsi" w:hAnsiTheme="minorHAnsi" w:cstheme="minorHAnsi"/>
+        </w:rPr>
+      </w:pPr>
+    </w:p>
+    <w:p>
+      <w:pPr>
+        <w:rPr>
+          <w:rFonts w:asciiTheme="minorHAnsi" w:hAnsiTheme="minorHAnsi" w:cstheme="minorHAnsi"/>
+        </w:rPr>
+      </w:pPr>
+      <w:r>
+        <w:rPr>
+          <w:rFonts w:asciiTheme="minorHAnsi" w:hAnsiTheme="minorHAnsi" w:cstheme="minorHAnsi"/>
+        </w:rPr>
+        <w:t xml:space="preserve">17. When the terminal window opens, enter the command </w:t>
+      </w:r>
+      <w:r>
+        <w:rPr>
+          <w:rFonts w:ascii="Courier" w:hAnsi="Courier" w:cstheme="minorHAnsi"/>
+        </w:rPr>
+        <w:t>machine</w:t>
+      </w:r>
+      <w:r>
+        <w:rPr>
+          <w:rFonts w:asciiTheme="minorHAnsi" w:hAnsiTheme="minorHAnsi" w:cstheme="minorHAnsi"/>
+        </w:rPr>
+        <w:t xml:space="preserve"> and press Enter or Return. The machine simulator should open in a window.  Paste a screenshot of that machine emulator window here to show that you have been able to run it.</w:t>
+      </w:r>
     </w:p>
     <w:p>
       <w:pPr>
@@ -5536,6 +5533,29 @@
     </w:p>
     <w:p>
       <w:pPr>
+        <w:pBdr>
+          <w:top w:val="thinThickThinSmallGap" w:sz="24" w:space="4" w:color="0070C0"/>
+          <w:left w:val="thinThickThinSmallGap" w:sz="24" w:space="4" w:color="0070C0"/>
+          <w:bottom w:val="thinThickThinSmallGap" w:sz="24" w:space="4" w:color="0070C0"/>
+          <w:right w:val="thinThickThinSmallGap" w:sz="24" w:space="4" w:color="0070C0"/>
+        </w:pBdr>
+        <w:rPr>
+          <w:rFonts w:asciiTheme="minorHAnsi" w:hAnsiTheme="minorHAnsi" w:cstheme="minorHAnsi"/>
+        </w:rPr>
+      </w:pPr>
+    </w:p>
+    <w:p>
+      <w:pPr>
+        <w:rPr>
+          <w:rFonts w:asciiTheme="minorHAnsi" w:hAnsiTheme="minorHAnsi" w:cstheme="minorHAnsi"/>
+          <w:b/>
+          <w:bCs/>
+          <w:u w:val="single"/>
+        </w:rPr>
+      </w:pPr>
+    </w:p>
+    <w:p>
+      <w:pPr>
         <w:rPr>
           <w:rFonts w:asciiTheme="minorHAnsi" w:hAnsiTheme="minorHAnsi" w:cstheme="minorHAnsi"/>
         </w:rPr>
@@ -5585,6 +5605,7 @@
       <w:r>
         <w:rPr>
           <w:rFonts w:asciiTheme="minorHAnsi" w:hAnsiTheme="minorHAnsi" w:cstheme="minorHAnsi"/>
+          <w:noProof/>
         </w:rPr>
         <w:drawing>
           <wp:inline distT="0" distB="0" distL="0" distR="0" wp14:anchorId="73FE1C10" wp14:editId="7687838D">
@@ -5791,13 +5812,7 @@
         <w:rPr>
           <w:rFonts w:cstheme="minorHAnsi"/>
         </w:rPr>
-        <w:t>onnect to the container (as in steps 14 and 15).</w:t>
-      </w:r>
-      <w:r>
-        <w:rPr>
-          <w:rFonts w:cstheme="minorHAnsi"/>
-        </w:rPr>
-        <w:t xml:space="preserve"> </w:t>
+        <w:t xml:space="preserve">onnect to the container (as in steps 14 and 15). </w:t>
       </w:r>
     </w:p>
     <w:p>
@@ -5878,6 +5893,7 @@
         <w:rPr>
           <w:rFonts w:asciiTheme="minorHAnsi" w:hAnsiTheme="minorHAnsi" w:cstheme="minorHAnsi"/>
         </w:rPr>
+        <w:lastRenderedPageBreak/>
         <w:t>Optional: To help me improve and scope these activities for future semesters please consider providing the following feedback.</w:t>
       </w:r>
     </w:p>
@@ -8024,6 +8040,7 @@
   <w:style w:type="character" w:default="1" w:styleId="DefaultParagraphFont">
     <w:name w:val="Default Paragraph Font"/>
     <w:uiPriority w:val="1"/>
+    <w:semiHidden/>
     <w:unhideWhenUsed/>
   </w:style>
   <w:style w:type="table" w:default="1" w:styleId="TableNormal">

</xml_diff>

<commit_message>
Fixed typoin LA1 #8
</commit_message>
<xml_diff>
--- a/docs/materials/04-LanguageAbstractions/LA1-A-TranslationInterpretation.docx
+++ b/docs/materials/04-LanguageAbstractions/LA1-A-TranslationInterpretation.docx
@@ -4305,7 +4305,19 @@
         <w:rPr>
           <w:rFonts w:asciiTheme="minorHAnsi" w:hAnsiTheme="minorHAnsi" w:cstheme="minorHAnsi"/>
         </w:rPr>
-        <w:t>principles of special and temporal locality</w:t>
+        <w:t xml:space="preserve">principles of </w:t>
+      </w:r>
+      <w:r>
+        <w:rPr>
+          <w:rFonts w:asciiTheme="minorHAnsi" w:hAnsiTheme="minorHAnsi" w:cstheme="minorHAnsi"/>
+        </w:rPr>
+        <w:t>spatial</w:t>
+      </w:r>
+      <w:r>
+        <w:rPr>
+          <w:rFonts w:asciiTheme="minorHAnsi" w:hAnsiTheme="minorHAnsi" w:cstheme="minorHAnsi"/>
+        </w:rPr>
+        <w:t xml:space="preserve"> and temporal locality</w:t>
       </w:r>
       <w:r>
         <w:rPr>

</xml_diff>